<commit_message>
Applicants and Interview details
</commit_message>
<xml_diff>
--- a/makerclan/projects/ELRMD059047/Secret_code_using_RF.docx
+++ b/makerclan/projects/ELRMD059047/Secret_code_using_RF.docx
@@ -77,13 +77,10 @@
       </w:r>
       <w:r>
         <w:rPr>
-          <w:rFonts w:ascii="Times New Roman" w:hAnsi="Times New Roman" w:cs="Times New Roman"/>
           <w:b/>
-          <w:bCs/>
-          <w:sz w:val="28"/>
-          <w:szCs w:val="24"/>
-        </w:rPr>
-        <w:t>Ship Intrusion System Using Accelerometer</w:t>
+          <w:sz w:val="28"/>
+        </w:rPr>
+        <w:t>Secret code enabled secure communication using RF technology</w:t>
       </w:r>
       <w:r>
         <w:rPr>
@@ -803,7 +800,7 @@
         <w:ind w:left="720"/>
       </w:pPr>
       <w:r>
-        <w:t>ADXL345</w:t>
+        <w:t>LCD Screen 16 * 2</w:t>
       </w:r>
       <w:r>
         <w:ptab w:relativeTo="margin" w:alignment="right" w:leader="dot"/>
@@ -816,7 +813,7 @@
         <w:ind w:left="720"/>
       </w:pPr>
       <w:r>
-        <w:t>Esp8266</w:t>
+        <w:t>UMPER WIRES</w:t>
       </w:r>
       <w:r>
         <w:ptab w:relativeTo="margin" w:alignment="right" w:leader="dot"/>
@@ -828,8 +825,54 @@
         <w:spacing w:line="240" w:lineRule="auto"/>
         <w:ind w:left="720"/>
       </w:pPr>
-      <w:r>
-        <w:t>ARDUINO UNO</w:t>
+      <w:bookmarkStart w:id="0" w:name="_GoBack"/>
+      <w:bookmarkEnd w:id="0"/>
+    </w:p>
+    <w:p>
+      <w:pPr>
+        <w:pStyle w:val="TOC3"/>
+        <w:spacing w:line="240" w:lineRule="auto"/>
+        <w:ind w:left="720"/>
+      </w:pPr>
+      <w:r>
+        <w:t xml:space="preserve">434 MHz </w:t>
+      </w:r>
+      <w:proofErr w:type="spellStart"/>
+      <w:r>
+        <w:t>Tx</w:t>
+      </w:r>
+      <w:proofErr w:type="spellEnd"/>
+      <w:r>
+        <w:t>/Rx</w:t>
+      </w:r>
+      <w:r>
+        <w:ptab w:relativeTo="margin" w:alignment="right" w:leader="dot"/>
+      </w:r>
+    </w:p>
+    <w:p>
+      <w:pPr>
+        <w:pStyle w:val="TOC3"/>
+        <w:spacing w:line="240" w:lineRule="auto"/>
+        <w:ind w:left="720"/>
+      </w:pPr>
+      <w:r>
+        <w:t>4*4 Matrix Keypad</w:t>
+      </w:r>
+      <w:r>
+        <w:ptab w:relativeTo="margin" w:alignment="right" w:leader="dot"/>
+      </w:r>
+    </w:p>
+    <w:p>
+      <w:pPr>
+        <w:pStyle w:val="TOC3"/>
+        <w:spacing w:line="240" w:lineRule="auto"/>
+        <w:ind w:left="720"/>
+      </w:pPr>
+      <w:r>
+        <w:t xml:space="preserve">ARDUINO </w:t>
+      </w:r>
+      <w:r>
+        <w:t>NANO</w:t>
       </w:r>
       <w:r>
         <w:ptab w:relativeTo="margin" w:alignment="right" w:leader="dot"/>
@@ -1060,7 +1103,6 @@
           <w:szCs w:val="32"/>
           <w:u w:val="single"/>
         </w:rPr>
-        <w:lastRenderedPageBreak/>
         <w:t>HARDWARE</w:t>
       </w:r>
       <w:r>
@@ -1230,8 +1272,17 @@
           <w:rFonts w:ascii="Times New Roman" w:hAnsi="Times New Roman" w:cs="Times New Roman"/>
           <w:sz w:val="24"/>
         </w:rPr>
-        <w:t>Arduino uno</w:t>
-      </w:r>
+        <w:t xml:space="preserve">Arduino </w:t>
+      </w:r>
+      <w:proofErr w:type="spellStart"/>
+      <w:r>
+        <w:rPr>
+          <w:rFonts w:ascii="Times New Roman" w:hAnsi="Times New Roman" w:cs="Times New Roman"/>
+          <w:sz w:val="24"/>
+        </w:rPr>
+        <w:t>uno</w:t>
+      </w:r>
+      <w:proofErr w:type="spellEnd"/>
       <w:r>
         <w:rPr>
           <w:rFonts w:ascii="Times New Roman" w:hAnsi="Times New Roman" w:cs="Times New Roman"/>
@@ -1510,7 +1561,7 @@
           <w:sz w:val="22"/>
         </w:rPr>
       </w:pPr>
-      <w:bookmarkStart w:id="0" w:name="_Toc436269365"/>
+      <w:bookmarkStart w:id="1" w:name="_Toc436269365"/>
     </w:p>
     <w:p>
       <w:pPr>
@@ -1582,7 +1633,7 @@
         </w:rPr>
         <w:t xml:space="preserve">Figure </w:t>
       </w:r>
-      <w:bookmarkEnd w:id="0"/>
+      <w:bookmarkEnd w:id="1"/>
       <w:r>
         <w:rPr>
           <w:noProof/>
@@ -1616,7 +1667,6 @@
           <w:szCs w:val="24"/>
           <w:u w:val="single"/>
         </w:rPr>
-        <w:lastRenderedPageBreak/>
         <w:t>ARDUINO UNO</w:t>
       </w:r>
     </w:p>
@@ -1839,7 +1889,15 @@
         <w:spacing w:before="120" w:after="120"/>
       </w:pPr>
       <w:r>
-        <w:t>The ESP8266 is a low-cost Wi-Fi microchip with full TCP/IP stack and microcontroller capability produced by Shanghai-based Chinese manufacturer, Espressif Systems.</w:t>
+        <w:t xml:space="preserve">The ESP8266 is a low-cost Wi-Fi microchip with full TCP/IP stack and microcontroller capability produced by Shanghai-based Chinese manufacturer, </w:t>
+      </w:r>
+      <w:proofErr w:type="spellStart"/>
+      <w:r>
+        <w:t>Espressif</w:t>
+      </w:r>
+      <w:proofErr w:type="spellEnd"/>
+      <w:r>
+        <w:t xml:space="preserve"> Systems.</w:t>
       </w:r>
     </w:p>
     <w:p>
@@ -1859,7 +1917,15 @@
         <w:spacing w:before="120" w:after="120"/>
       </w:pPr>
       <w:r>
-        <w:t>The ESP8285 is an ESP8266 with 1 MiB of built-in flash, allowing for single-chip devices capable of connecting to Wi-Fi.</w:t>
+        <w:t xml:space="preserve">The ESP8285 is an ESP8266 with 1 </w:t>
+      </w:r>
+      <w:proofErr w:type="spellStart"/>
+      <w:r>
+        <w:t>MiB</w:t>
+      </w:r>
+      <w:proofErr w:type="spellEnd"/>
+      <w:r>
+        <w:t xml:space="preserve"> of built-in flash, allowing for single-chip devices capable of connecting to Wi-Fi.</w:t>
       </w:r>
     </w:p>
     <w:p>
@@ -1923,10 +1989,15 @@
         <w:spacing w:before="120" w:after="120"/>
       </w:pPr>
       <w:r>
-        <w:t>T</w:t>
-      </w:r>
-      <w:r>
-        <w:t>he ADXL345 is a small, thin, ultra low power, 3-axis accelerometer with high resolution (13-bit) measurement up to ±16 g. Digital output data is formatted as 16-bit twos complement and is accessible through either a SPI (3- or 4- wire) or I2C digital interface.</w:t>
+        <w:t xml:space="preserve">The ADXL345 is a small, thin, </w:t>
+      </w:r>
+      <w:proofErr w:type="spellStart"/>
+      <w:r>
+        <w:t>ultra low</w:t>
+      </w:r>
+      <w:proofErr w:type="spellEnd"/>
+      <w:r>
+        <w:t xml:space="preserve"> power, 3-axis accelerometer with high resolution (13-bit) measurement up to ±16 g. Digital output data is formatted as 16-bit twos complement and is accessible through either a SPI (3- or 4- wire) or I2C digital interface.</w:t>
       </w:r>
     </w:p>
     <w:p>
@@ -2075,7 +2146,15 @@
         <w:jc w:val="both"/>
       </w:pPr>
       <w:r>
-        <w:t>The Arduino Integrated Development Environment - or Arduino Software (IDE) - contains a text editor for writing code, a message area, a text console, a toolbar with buttons for common functions and a series of menus. It connects to the Arduino and Genuino hardware to upload programs and communicate with them.</w:t>
+        <w:t xml:space="preserve">The Arduino Integrated Development Environment - or Arduino Software (IDE) - contains a text editor for writing code, a message area, a text console, a toolbar with buttons for common functions and a series of menus. It connects to the Arduino and </w:t>
+      </w:r>
+      <w:proofErr w:type="spellStart"/>
+      <w:r>
+        <w:t>Genuino</w:t>
+      </w:r>
+      <w:proofErr w:type="spellEnd"/>
+      <w:r>
+        <w:t xml:space="preserve"> hardware to upload programs and communicate with them.</w:t>
       </w:r>
     </w:p>
     <w:p>
@@ -2085,8 +2164,8 @@
           <w:sz w:val="32"/>
         </w:rPr>
       </w:pPr>
-      <w:bookmarkStart w:id="1" w:name="toc1"/>
-      <w:bookmarkEnd w:id="1"/>
+      <w:bookmarkStart w:id="2" w:name="toc1"/>
+      <w:bookmarkEnd w:id="2"/>
       <w:r>
         <w:rPr>
           <w:rFonts w:ascii="Times New Roman" w:hAnsi="Times New Roman" w:cs="Times New Roman"/>
@@ -2131,7 +2210,39 @@
           <w:rFonts w:ascii="Times New Roman" w:hAnsi="Times New Roman" w:cs="Times New Roman"/>
           <w:sz w:val="32"/>
         </w:rPr>
-        <w:t>2. Wifi Link(esp8266 setup link)</w:t>
+        <w:t xml:space="preserve">2. </w:t>
+      </w:r>
+      <w:proofErr w:type="spellStart"/>
+      <w:r>
+        <w:rPr>
+          <w:rFonts w:ascii="Times New Roman" w:hAnsi="Times New Roman" w:cs="Times New Roman"/>
+          <w:sz w:val="32"/>
+        </w:rPr>
+        <w:t>Wifi</w:t>
+      </w:r>
+      <w:proofErr w:type="spellEnd"/>
+      <w:r>
+        <w:rPr>
+          <w:rFonts w:ascii="Times New Roman" w:hAnsi="Times New Roman" w:cs="Times New Roman"/>
+          <w:sz w:val="32"/>
+        </w:rPr>
+        <w:t xml:space="preserve"> </w:t>
+      </w:r>
+      <w:proofErr w:type="gramStart"/>
+      <w:r>
+        <w:rPr>
+          <w:rFonts w:ascii="Times New Roman" w:hAnsi="Times New Roman" w:cs="Times New Roman"/>
+          <w:sz w:val="32"/>
+        </w:rPr>
+        <w:t>Link(</w:t>
+      </w:r>
+      <w:proofErr w:type="gramEnd"/>
+      <w:r>
+        <w:rPr>
+          <w:rFonts w:ascii="Times New Roman" w:hAnsi="Times New Roman" w:cs="Times New Roman"/>
+          <w:sz w:val="32"/>
+        </w:rPr>
+        <w:t>esp8266 setup link)</w:t>
       </w:r>
     </w:p>
     <w:p>
@@ -2181,6 +2292,7 @@
           <w:sz w:val="32"/>
         </w:rPr>
       </w:pPr>
+      <w:proofErr w:type="spellStart"/>
       <w:r>
         <w:rPr>
           <w:b/>
@@ -2188,6 +2300,7 @@
         </w:rPr>
         <w:t>Xampp</w:t>
       </w:r>
+      <w:proofErr w:type="spellEnd"/>
     </w:p>
     <w:p>
       <w:pPr>
@@ -2196,12 +2309,54 @@
         <w:spacing w:before="120" w:beforeAutospacing="0" w:after="120" w:afterAutospacing="0"/>
         <w:jc w:val="both"/>
       </w:pPr>
-      <w:r>
-        <w:t>XAMPP  is a free and open source cross-platform web server solution stack package developed by Apache Friends,consisting mainly of the Apache HTTP Server, MariaDB database, and interpreters for scripts written in the PHP and Perl programming languages. XAMPP stands for Cross-Platform (X), Apache (A), MariaDB (M), PHP (P) and Perl (P). It is a simple, lightweight Apache distribution that makes it extremely easy for developers to create a local web server for testing and deployment purposes. Everything needed to set up a web server – server application (Apache), database (MariaDB), and scripting language (PHP) – is included in an extractable file. XAMPP is also cross-platform, which means it works equally well on Linux, Mac and Windows. Since most actual web server deployments use the same components as XAMPP, it makes transitioning from a local test server to a live server extremely easy as well.</w:t>
-      </w:r>
+      <w:proofErr w:type="gramStart"/>
+      <w:r>
+        <w:t>XAMPP  is</w:t>
+      </w:r>
+      <w:proofErr w:type="gramEnd"/>
+      <w:r>
+        <w:t xml:space="preserve"> a free and open source cross-platform web server solution stack package developed by Apache </w:t>
+      </w:r>
+      <w:proofErr w:type="spellStart"/>
+      <w:r>
+        <w:t>Friends,consisting</w:t>
+      </w:r>
+      <w:proofErr w:type="spellEnd"/>
+      <w:r>
+        <w:t xml:space="preserve"> mainly of the Apache HTTP Server, </w:t>
+      </w:r>
+      <w:proofErr w:type="spellStart"/>
+      <w:r>
+        <w:t>MariaDB</w:t>
+      </w:r>
+      <w:proofErr w:type="spellEnd"/>
+      <w:r>
+        <w:t xml:space="preserve"> database, and interpreters for scripts written in the PHP and Perl programming languages. XAMPP stands for Cross-Platform (X), Apache (A), </w:t>
+      </w:r>
+      <w:proofErr w:type="spellStart"/>
+      <w:r>
+        <w:t>MariaDB</w:t>
+      </w:r>
+      <w:proofErr w:type="spellEnd"/>
+      <w:r>
+        <w:t xml:space="preserve"> (M), PHP (P) and Perl (P). It is a simple, lightweight Apache distribution that makes it extremely easy for developers to create a local web server for testing and deployment purposes. Everything needed to set up a web server – server application (Apache), database (</w:t>
+      </w:r>
+      <w:proofErr w:type="spellStart"/>
+      <w:r>
+        <w:t>MariaDB</w:t>
+      </w:r>
+      <w:proofErr w:type="spellEnd"/>
+      <w:r>
+        <w:t>), and scripting language (PHP) – is included in an extractable file. XAMPP is also cross-platform, which means it works equally well on Linux, Mac and Windows. Since most actual web server deployments use the same components as XAMPP, it makes transitioning from a local test server to a live server extremely easy as well</w:t>
+      </w:r>
+      <w:proofErr w:type="gramStart"/>
       <w:r>
         <w:t>.</w:t>
       </w:r>
+      <w:r>
+        <w:t>.</w:t>
+      </w:r>
+      <w:proofErr w:type="gramEnd"/>
     </w:p>
     <w:p>
       <w:pPr>
@@ -2218,8 +2373,13 @@
         <w:spacing w:before="120" w:beforeAutospacing="0" w:after="120" w:afterAutospacing="0"/>
         <w:jc w:val="both"/>
       </w:pPr>
-      <w:r>
-        <w:t>Xampp Link –</w:t>
+      <w:proofErr w:type="spellStart"/>
+      <w:r>
+        <w:t>Xampp</w:t>
+      </w:r>
+      <w:proofErr w:type="spellEnd"/>
+      <w:r>
+        <w:t xml:space="preserve"> Link –</w:t>
       </w:r>
     </w:p>
     <w:p>
@@ -2533,7 +2693,21 @@
         <w:rPr>
           <w:sz w:val="28"/>
         </w:rPr>
-        <w:t>Install Xampp using the link provided-</w:t>
+        <w:t xml:space="preserve">Install </w:t>
+      </w:r>
+      <w:proofErr w:type="spellStart"/>
+      <w:r>
+        <w:rPr>
+          <w:sz w:val="28"/>
+        </w:rPr>
+        <w:t>Xampp</w:t>
+      </w:r>
+      <w:proofErr w:type="spellEnd"/>
+      <w:r>
+        <w:rPr>
+          <w:sz w:val="28"/>
+        </w:rPr>
+        <w:t xml:space="preserve"> using the link provided-</w:t>
       </w:r>
       <w:hyperlink r:id="rId16" w:history="1">
         <w:r>
@@ -2578,7 +2752,55 @@
           <w:rFonts w:ascii="Times New Roman" w:hAnsi="Times New Roman" w:cs="Times New Roman"/>
           <w:sz w:val="28"/>
         </w:rPr>
-        <w:t>search Xampp, open the control panel  and start the Apache and Mysql Services. Make sure both of them turn green.</w:t>
+        <w:t xml:space="preserve">search </w:t>
+      </w:r>
+      <w:proofErr w:type="spellStart"/>
+      <w:r>
+        <w:rPr>
+          <w:rFonts w:ascii="Times New Roman" w:hAnsi="Times New Roman" w:cs="Times New Roman"/>
+          <w:sz w:val="28"/>
+        </w:rPr>
+        <w:t>Xampp</w:t>
+      </w:r>
+      <w:proofErr w:type="spellEnd"/>
+      <w:r>
+        <w:rPr>
+          <w:rFonts w:ascii="Times New Roman" w:hAnsi="Times New Roman" w:cs="Times New Roman"/>
+          <w:sz w:val="28"/>
+        </w:rPr>
+        <w:t xml:space="preserve">, open the control </w:t>
+      </w:r>
+      <w:proofErr w:type="gramStart"/>
+      <w:r>
+        <w:rPr>
+          <w:rFonts w:ascii="Times New Roman" w:hAnsi="Times New Roman" w:cs="Times New Roman"/>
+          <w:sz w:val="28"/>
+        </w:rPr>
+        <w:t>panel  and</w:t>
+      </w:r>
+      <w:proofErr w:type="gramEnd"/>
+      <w:r>
+        <w:rPr>
+          <w:rFonts w:ascii="Times New Roman" w:hAnsi="Times New Roman" w:cs="Times New Roman"/>
+          <w:sz w:val="28"/>
+        </w:rPr>
+        <w:t xml:space="preserve"> start the Apache and </w:t>
+      </w:r>
+      <w:proofErr w:type="spellStart"/>
+      <w:r>
+        <w:rPr>
+          <w:rFonts w:ascii="Times New Roman" w:hAnsi="Times New Roman" w:cs="Times New Roman"/>
+          <w:sz w:val="28"/>
+        </w:rPr>
+        <w:t>Mysql</w:t>
+      </w:r>
+      <w:proofErr w:type="spellEnd"/>
+      <w:r>
+        <w:rPr>
+          <w:rFonts w:ascii="Times New Roman" w:hAnsi="Times New Roman" w:cs="Times New Roman"/>
+          <w:sz w:val="28"/>
+        </w:rPr>
+        <w:t xml:space="preserve"> Services. Make sure both of them turn green.</w:t>
       </w:r>
     </w:p>
     <w:p>
@@ -2601,7 +2823,39 @@
           <w:rFonts w:ascii="Times New Roman" w:hAnsi="Times New Roman" w:cs="Times New Roman"/>
           <w:sz w:val="28"/>
         </w:rPr>
-        <w:t xml:space="preserve">Download the mailed folder and extract – ship_int folder. The folder should be placed in Local Disk C:/xampp/htdocs. </w:t>
+        <w:t xml:space="preserve">Download the mailed folder and extract – </w:t>
+      </w:r>
+      <w:proofErr w:type="spellStart"/>
+      <w:r>
+        <w:rPr>
+          <w:rFonts w:ascii="Times New Roman" w:hAnsi="Times New Roman" w:cs="Times New Roman"/>
+          <w:sz w:val="28"/>
+        </w:rPr>
+        <w:t>ship_int</w:t>
+      </w:r>
+      <w:proofErr w:type="spellEnd"/>
+      <w:r>
+        <w:rPr>
+          <w:rFonts w:ascii="Times New Roman" w:hAnsi="Times New Roman" w:cs="Times New Roman"/>
+          <w:sz w:val="28"/>
+        </w:rPr>
+        <w:t xml:space="preserve"> folder. The folder should be placed in Local Disk C</w:t>
+      </w:r>
+      <w:proofErr w:type="gramStart"/>
+      <w:r>
+        <w:rPr>
+          <w:rFonts w:ascii="Times New Roman" w:hAnsi="Times New Roman" w:cs="Times New Roman"/>
+          <w:sz w:val="28"/>
+        </w:rPr>
+        <w:t>:/</w:t>
+      </w:r>
+      <w:proofErr w:type="gramEnd"/>
+      <w:r>
+        <w:rPr>
+          <w:rFonts w:ascii="Times New Roman" w:hAnsi="Times New Roman" w:cs="Times New Roman"/>
+          <w:sz w:val="28"/>
+        </w:rPr>
+        <w:t xml:space="preserve">xampp/htdocs. </w:t>
       </w:r>
     </w:p>
     <w:p>
@@ -2641,8 +2895,25 @@
           <w:rFonts w:ascii="Times New Roman" w:hAnsi="Times New Roman" w:cs="Times New Roman"/>
           <w:sz w:val="28"/>
         </w:rPr>
-        <w:t xml:space="preserve"> , on the left side click New. Use the Database name – </w:t>
-      </w:r>
+        <w:t xml:space="preserve"> , on the left side click </w:t>
+      </w:r>
+      <w:proofErr w:type="gramStart"/>
+      <w:r>
+        <w:rPr>
+          <w:rFonts w:ascii="Times New Roman" w:hAnsi="Times New Roman" w:cs="Times New Roman"/>
+          <w:sz w:val="28"/>
+        </w:rPr>
+        <w:t>New</w:t>
+      </w:r>
+      <w:proofErr w:type="gramEnd"/>
+      <w:r>
+        <w:rPr>
+          <w:rFonts w:ascii="Times New Roman" w:hAnsi="Times New Roman" w:cs="Times New Roman"/>
+          <w:sz w:val="28"/>
+        </w:rPr>
+        <w:t xml:space="preserve">. Use the Database name – </w:t>
+      </w:r>
+      <w:proofErr w:type="spellStart"/>
       <w:r>
         <w:rPr>
           <w:rFonts w:ascii="Times New Roman" w:hAnsi="Times New Roman" w:cs="Times New Roman"/>
@@ -2652,6 +2923,7 @@
         </w:rPr>
         <w:t>ship_int</w:t>
       </w:r>
+      <w:proofErr w:type="spellEnd"/>
       <w:r>
         <w:rPr>
           <w:rFonts w:ascii="Times New Roman" w:hAnsi="Times New Roman" w:cs="Times New Roman"/>
@@ -2659,6 +2931,7 @@
         </w:rPr>
         <w:t xml:space="preserve"> and create. Once created, you’ll see on the left side you’ll see </w:t>
       </w:r>
+      <w:proofErr w:type="spellStart"/>
       <w:r>
         <w:rPr>
           <w:rFonts w:ascii="Times New Roman" w:hAnsi="Times New Roman" w:cs="Times New Roman"/>
@@ -2668,6 +2941,7 @@
         </w:rPr>
         <w:t>ship_int</w:t>
       </w:r>
+      <w:proofErr w:type="spellEnd"/>
       <w:r>
         <w:rPr>
           <w:rFonts w:ascii="Times New Roman" w:hAnsi="Times New Roman" w:cs="Times New Roman"/>
@@ -2698,21 +2972,48 @@
           <w:color w:val="000000" w:themeColor="text1"/>
           <w:sz w:val="28"/>
         </w:rPr>
-        <w:t xml:space="preserve">Browse the file, ship_int.sql present in </w:t>
-      </w:r>
-      <w:r>
-        <w:rPr>
-          <w:rFonts w:ascii="Times New Roman" w:hAnsi="Times New Roman" w:cs="Times New Roman"/>
-          <w:sz w:val="28"/>
-        </w:rPr>
-        <w:t>C:/xampp/htdocs</w:t>
-      </w:r>
-      <w:r>
-        <w:rPr>
-          <w:rFonts w:ascii="Times New Roman" w:hAnsi="Times New Roman" w:cs="Times New Roman"/>
-          <w:sz w:val="28"/>
-        </w:rPr>
-        <w:t>/ship_int/ . Import the file and you can see the addition of table name – record.</w:t>
+        <w:t xml:space="preserve">Browse the file, </w:t>
+      </w:r>
+      <w:proofErr w:type="spellStart"/>
+      <w:r>
+        <w:rPr>
+          <w:rFonts w:ascii="Times New Roman" w:hAnsi="Times New Roman" w:cs="Times New Roman"/>
+          <w:color w:val="000000" w:themeColor="text1"/>
+          <w:sz w:val="28"/>
+        </w:rPr>
+        <w:t>ship_int.sql</w:t>
+      </w:r>
+      <w:proofErr w:type="spellEnd"/>
+      <w:r>
+        <w:rPr>
+          <w:rFonts w:ascii="Times New Roman" w:hAnsi="Times New Roman" w:cs="Times New Roman"/>
+          <w:color w:val="000000" w:themeColor="text1"/>
+          <w:sz w:val="28"/>
+        </w:rPr>
+        <w:t xml:space="preserve"> present in </w:t>
+      </w:r>
+      <w:r>
+        <w:rPr>
+          <w:rFonts w:ascii="Times New Roman" w:hAnsi="Times New Roman" w:cs="Times New Roman"/>
+          <w:sz w:val="28"/>
+        </w:rPr>
+        <w:t>C</w:t>
+      </w:r>
+      <w:proofErr w:type="gramStart"/>
+      <w:r>
+        <w:rPr>
+          <w:rFonts w:ascii="Times New Roman" w:hAnsi="Times New Roman" w:cs="Times New Roman"/>
+          <w:sz w:val="28"/>
+        </w:rPr>
+        <w:t>:/</w:t>
+      </w:r>
+      <w:proofErr w:type="gramEnd"/>
+      <w:r>
+        <w:rPr>
+          <w:rFonts w:ascii="Times New Roman" w:hAnsi="Times New Roman" w:cs="Times New Roman"/>
+          <w:sz w:val="28"/>
+        </w:rPr>
+        <w:t>xampp/htdocs/ship_int/ . Import the file and you can see the addition of table name – record.</w:t>
       </w:r>
     </w:p>
     <w:p>
@@ -2809,7 +3110,21 @@
         <w:rPr>
           <w:sz w:val="28"/>
         </w:rPr>
-        <w:t>Power on the Arduino Board and Wifi Board.</w:t>
+        <w:t xml:space="preserve">Power on the Arduino Board and </w:t>
+      </w:r>
+      <w:proofErr w:type="spellStart"/>
+      <w:r>
+        <w:rPr>
+          <w:sz w:val="28"/>
+        </w:rPr>
+        <w:t>Wifi</w:t>
+      </w:r>
+      <w:proofErr w:type="spellEnd"/>
+      <w:r>
+        <w:rPr>
+          <w:sz w:val="28"/>
+        </w:rPr>
+        <w:t xml:space="preserve"> Board.</w:t>
       </w:r>
     </w:p>
     <w:p>
@@ -2832,7 +3147,55 @@
           <w:rFonts w:ascii="Times New Roman" w:hAnsi="Times New Roman" w:cs="Times New Roman"/>
           <w:sz w:val="28"/>
         </w:rPr>
-        <w:t>Once the power is on , scan wi-fi network in your controlling system i.e the laptop. Connect to the network.</w:t>
+        <w:t xml:space="preserve">Once the power is </w:t>
+      </w:r>
+      <w:proofErr w:type="gramStart"/>
+      <w:r>
+        <w:rPr>
+          <w:rFonts w:ascii="Times New Roman" w:hAnsi="Times New Roman" w:cs="Times New Roman"/>
+          <w:sz w:val="28"/>
+        </w:rPr>
+        <w:t>on ,</w:t>
+      </w:r>
+      <w:proofErr w:type="gramEnd"/>
+      <w:r>
+        <w:rPr>
+          <w:rFonts w:ascii="Times New Roman" w:hAnsi="Times New Roman" w:cs="Times New Roman"/>
+          <w:sz w:val="28"/>
+        </w:rPr>
+        <w:t xml:space="preserve"> scan </w:t>
+      </w:r>
+      <w:proofErr w:type="spellStart"/>
+      <w:r>
+        <w:rPr>
+          <w:rFonts w:ascii="Times New Roman" w:hAnsi="Times New Roman" w:cs="Times New Roman"/>
+          <w:sz w:val="28"/>
+        </w:rPr>
+        <w:t>wi-fi</w:t>
+      </w:r>
+      <w:proofErr w:type="spellEnd"/>
+      <w:r>
+        <w:rPr>
+          <w:rFonts w:ascii="Times New Roman" w:hAnsi="Times New Roman" w:cs="Times New Roman"/>
+          <w:sz w:val="28"/>
+        </w:rPr>
+        <w:t xml:space="preserve"> network in your controlling system </w:t>
+      </w:r>
+      <w:proofErr w:type="spellStart"/>
+      <w:r>
+        <w:rPr>
+          <w:rFonts w:ascii="Times New Roman" w:hAnsi="Times New Roman" w:cs="Times New Roman"/>
+          <w:sz w:val="28"/>
+        </w:rPr>
+        <w:t>i.e</w:t>
+      </w:r>
+      <w:proofErr w:type="spellEnd"/>
+      <w:r>
+        <w:rPr>
+          <w:rFonts w:ascii="Times New Roman" w:hAnsi="Times New Roman" w:cs="Times New Roman"/>
+          <w:sz w:val="28"/>
+        </w:rPr>
+        <w:t xml:space="preserve"> the laptop. Connect to the network.</w:t>
       </w:r>
     </w:p>
     <w:p>
@@ -2857,13 +3220,23 @@
         </w:rPr>
         <w:t xml:space="preserve">Open </w:t>
       </w:r>
+      <w:proofErr w:type="spellStart"/>
       <w:r>
         <w:rPr>
           <w:rFonts w:ascii="Times New Roman" w:hAnsi="Times New Roman" w:cs="Times New Roman"/>
           <w:color w:val="000000" w:themeColor="text1"/>
           <w:sz w:val="28"/>
         </w:rPr>
-        <w:t xml:space="preserve">Open </w:t>
+        <w:t>Open</w:t>
+      </w:r>
+      <w:proofErr w:type="spellEnd"/>
+      <w:r>
+        <w:rPr>
+          <w:rFonts w:ascii="Times New Roman" w:hAnsi="Times New Roman" w:cs="Times New Roman"/>
+          <w:color w:val="000000" w:themeColor="text1"/>
+          <w:sz w:val="28"/>
+        </w:rPr>
+        <w:t xml:space="preserve"> </w:t>
       </w:r>
       <w:hyperlink r:id="rId19" w:history="1">
         <w:r>
@@ -2894,8 +3267,6 @@
           <w:u w:val="single"/>
         </w:rPr>
       </w:pPr>
-      <w:bookmarkStart w:id="2" w:name="_GoBack"/>
-      <w:bookmarkEnd w:id="2"/>
     </w:p>
     <w:p>
       <w:pPr>
@@ -9466,7 +9837,7 @@
 </file>
 
 <file path=customXml/itemProps1.xml><?xml version="1.0" encoding="utf-8"?>
-<ds:datastoreItem xmlns:ds="http://schemas.openxmlformats.org/officeDocument/2006/customXml" ds:itemID="{F133DD09-E46E-4683-9FE7-3738A83EA1C4}">
+<ds:datastoreItem xmlns:ds="http://schemas.openxmlformats.org/officeDocument/2006/customXml" ds:itemID="{1B05B035-36A6-4D77-B5D8-A7BA41950B12}">
   <ds:schemaRefs>
     <ds:schemaRef ds:uri="http://schemas.openxmlformats.org/officeDocument/2006/bibliography"/>
   </ds:schemaRefs>

</xml_diff>